<commit_message>
finished table values + initial plots
</commit_message>
<xml_diff>
--- a/homework4/hw_04_v03.docx
+++ b/homework4/hw_04_v03.docx
@@ -289,12 +289,24 @@
         <w:t xml:space="preserve"> (three separate plots)</w:t>
       </w:r>
       <w:r>
-        <w:t>. Next, compare the decision surfaces your implementations find on the eval data</w:t>
+        <w:t xml:space="preserve">. </w:t>
       </w:r>
       <w:r>
+        <w:rPr>
+          <w:highlight w:val="yellow"/>
+        </w:rPr>
+        <w:t>Next, compare the decision surfaces your implementations find on the eval data</w:t>
+      </w:r>
+      <w:r>
+        <w:rPr>
+          <w:highlight w:val="yellow"/>
+        </w:rPr>
         <w:t>. Plot these side-by-side using the same scale for the plots</w:t>
       </w:r>
       <w:r>
+        <w:rPr>
+          <w:highlight w:val="yellow"/>
+        </w:rPr>
         <w:t xml:space="preserve"> (three separate plots).</w:t>
       </w:r>
     </w:p>
@@ -1077,7 +1089,7 @@
                 <w:sz w:val="18"/>
                 <w:szCs w:val="18"/>
               </w:rPr>
-              <w:t>00.00</w:t>
+              <w:t>0.3607</w:t>
             </w:r>
           </w:p>
         </w:tc>
@@ -1108,7 +1120,7 @@
                 <w:sz w:val="18"/>
                 <w:szCs w:val="18"/>
               </w:rPr>
-              <w:t>00.00</w:t>
+              <w:t>0.3685</w:t>
             </w:r>
           </w:p>
         </w:tc>
@@ -1137,7 +1149,7 @@
                 <w:sz w:val="18"/>
                 <w:szCs w:val="18"/>
               </w:rPr>
-              <w:t>00.00</w:t>
+              <w:t>0.3177</w:t>
             </w:r>
           </w:p>
         </w:tc>
@@ -1260,7 +1272,7 @@
                 <w:sz w:val="18"/>
                 <w:szCs w:val="18"/>
               </w:rPr>
-              <w:t>00.00</w:t>
+              <w:t>0.4992</w:t>
             </w:r>
           </w:p>
         </w:tc>
@@ -1291,7 +1303,7 @@
                 <w:sz w:val="18"/>
                 <w:szCs w:val="18"/>
               </w:rPr>
-              <w:t>00.00</w:t>
+              <w:t>0.4978</w:t>
             </w:r>
           </w:p>
         </w:tc>
@@ -1320,7 +1332,7 @@
                 <w:sz w:val="18"/>
                 <w:szCs w:val="18"/>
               </w:rPr>
-              <w:t>00.00</w:t>
+              <w:t>0.4633</w:t>
             </w:r>
           </w:p>
         </w:tc>
@@ -1443,7 +1455,7 @@
                 <w:sz w:val="18"/>
                 <w:szCs w:val="18"/>
               </w:rPr>
-              <w:t>00.00</w:t>
+              <w:t>0.3610</w:t>
             </w:r>
           </w:p>
         </w:tc>
@@ -1474,7 +1486,7 @@
                 <w:sz w:val="18"/>
                 <w:szCs w:val="18"/>
               </w:rPr>
-              <w:t>00.00</w:t>
+              <w:t>0.3608</w:t>
             </w:r>
           </w:p>
         </w:tc>
@@ -1503,7 +1515,7 @@
                 <w:sz w:val="18"/>
                 <w:szCs w:val="18"/>
               </w:rPr>
-              <w:t>00.00</w:t>
+              <w:t>0.4134</w:t>
             </w:r>
           </w:p>
         </w:tc>
@@ -1617,7 +1629,7 @@
                 <w:sz w:val="18"/>
                 <w:szCs w:val="18"/>
               </w:rPr>
-              <w:t>00.00</w:t>
+              <w:t>0.3607</w:t>
             </w:r>
           </w:p>
         </w:tc>
@@ -1648,7 +1660,7 @@
                 <w:sz w:val="18"/>
                 <w:szCs w:val="18"/>
               </w:rPr>
-              <w:t>00.00</w:t>
+              <w:t>0.3598</w:t>
             </w:r>
           </w:p>
         </w:tc>
@@ -1677,7 +1689,7 @@
                 <w:sz w:val="18"/>
                 <w:szCs w:val="18"/>
               </w:rPr>
-              <w:t>00.00</w:t>
+              <w:t>0.3301</w:t>
             </w:r>
           </w:p>
         </w:tc>
@@ -1791,7 +1803,7 @@
                 <w:sz w:val="18"/>
                 <w:szCs w:val="18"/>
               </w:rPr>
-              <w:t>00.00</w:t>
+              <w:t>0.4993</w:t>
             </w:r>
           </w:p>
         </w:tc>
@@ -1822,7 +1834,7 @@
                 <w:sz w:val="18"/>
                 <w:szCs w:val="18"/>
               </w:rPr>
-              <w:t>00.00</w:t>
+              <w:t>0.4992</w:t>
             </w:r>
           </w:p>
         </w:tc>
@@ -1851,7 +1863,7 @@
                 <w:sz w:val="18"/>
                 <w:szCs w:val="18"/>
               </w:rPr>
-              <w:t>00.00</w:t>
+              <w:t>0.4633</w:t>
             </w:r>
           </w:p>
         </w:tc>
@@ -1965,7 +1977,7 @@
                 <w:sz w:val="18"/>
                 <w:szCs w:val="18"/>
               </w:rPr>
-              <w:t>00.00</w:t>
+              <w:t>0.3610</w:t>
             </w:r>
           </w:p>
         </w:tc>
@@ -1996,7 +2008,7 @@
                 <w:sz w:val="18"/>
                 <w:szCs w:val="18"/>
               </w:rPr>
-              <w:t>00.00</w:t>
+              <w:t>0.3608</w:t>
             </w:r>
           </w:p>
         </w:tc>
@@ -2025,7 +2037,7 @@
                 <w:sz w:val="18"/>
                 <w:szCs w:val="18"/>
               </w:rPr>
-              <w:t>00.00</w:t>
+              <w:t>0.4134</w:t>
             </w:r>
           </w:p>
         </w:tc>
@@ -2253,7 +2265,7 @@
       </w:tr>
       <w:tr>
         <w:trPr>
-          <w:trHeight w:val="53"/>
+          <w:trHeight w:val="78"/>
           <w:jc w:val="center"/>
         </w:trPr>
         <w:tc>
@@ -2555,7 +2567,7 @@
                 <w:sz w:val="18"/>
                 <w:szCs w:val="18"/>
               </w:rPr>
-              <w:t>00.00</w:t>
+              <w:t>0.9634</w:t>
             </w:r>
           </w:p>
         </w:tc>
@@ -2586,7 +2598,7 @@
                 <w:sz w:val="18"/>
                 <w:szCs w:val="18"/>
               </w:rPr>
-              <w:t>00.00</w:t>
+              <w:t>0.2798</w:t>
             </w:r>
           </w:p>
         </w:tc>
@@ -2615,7 +2627,7 @@
                 <w:sz w:val="18"/>
                 <w:szCs w:val="18"/>
               </w:rPr>
-              <w:t>00.00</w:t>
+              <w:t>0.9747</w:t>
             </w:r>
           </w:p>
         </w:tc>
@@ -2738,7 +2750,7 @@
                 <w:sz w:val="18"/>
                 <w:szCs w:val="18"/>
               </w:rPr>
-              <w:t>00.00</w:t>
+              <w:t>0.9687</w:t>
             </w:r>
           </w:p>
         </w:tc>
@@ -2769,7 +2781,7 @@
                 <w:sz w:val="18"/>
                 <w:szCs w:val="18"/>
               </w:rPr>
-              <w:t>00.00</w:t>
+              <w:t>0.9713</w:t>
             </w:r>
           </w:p>
         </w:tc>
@@ -2798,7 +2810,7 @@
                 <w:sz w:val="18"/>
                 <w:szCs w:val="18"/>
               </w:rPr>
-              <w:t>00.00</w:t>
+              <w:t>0.9304</w:t>
             </w:r>
           </w:p>
         </w:tc>
@@ -2921,7 +2933,7 @@
                 <w:sz w:val="18"/>
                 <w:szCs w:val="18"/>
               </w:rPr>
-              <w:t>00.00</w:t>
+              <w:t>0.9620</w:t>
             </w:r>
           </w:p>
         </w:tc>
@@ -2952,7 +2964,7 @@
                 <w:sz w:val="18"/>
                 <w:szCs w:val="18"/>
               </w:rPr>
-              <w:t>00.00</w:t>
+              <w:t>0.9144</w:t>
             </w:r>
           </w:p>
         </w:tc>
@@ -2981,7 +2993,7 @@
                 <w:sz w:val="18"/>
                 <w:szCs w:val="18"/>
               </w:rPr>
-              <w:t>00.00</w:t>
+              <w:t>0.9803</w:t>
             </w:r>
           </w:p>
         </w:tc>
@@ -3095,7 +3107,7 @@
                 <w:sz w:val="18"/>
                 <w:szCs w:val="18"/>
               </w:rPr>
-              <w:t>00.00</w:t>
+              <w:t>0.9475</w:t>
             </w:r>
           </w:p>
         </w:tc>
@@ -3126,7 +3138,7 @@
                 <w:sz w:val="18"/>
                 <w:szCs w:val="18"/>
               </w:rPr>
-              <w:t>00.00</w:t>
+              <w:t>0.9182</w:t>
             </w:r>
           </w:p>
         </w:tc>
@@ -3155,7 +3167,7 @@
                 <w:sz w:val="18"/>
                 <w:szCs w:val="18"/>
               </w:rPr>
-              <w:t>00.00</w:t>
+              <w:t>0.04115</w:t>
             </w:r>
           </w:p>
         </w:tc>
@@ -3269,7 +3281,7 @@
                 <w:sz w:val="18"/>
                 <w:szCs w:val="18"/>
               </w:rPr>
-              <w:t>00.00</w:t>
+              <w:t>0.9715</w:t>
             </w:r>
           </w:p>
         </w:tc>
@@ -3300,7 +3312,7 @@
                 <w:sz w:val="18"/>
                 <w:szCs w:val="18"/>
               </w:rPr>
-              <w:t>00.00</w:t>
+              <w:t>0.9605</w:t>
             </w:r>
           </w:p>
         </w:tc>
@@ -3329,7 +3341,7 @@
                 <w:sz w:val="18"/>
                 <w:szCs w:val="18"/>
               </w:rPr>
-              <w:t>00.00</w:t>
+              <w:t>0.9668</w:t>
             </w:r>
           </w:p>
         </w:tc>
@@ -3443,7 +3455,7 @@
                 <w:sz w:val="18"/>
                 <w:szCs w:val="18"/>
               </w:rPr>
-              <w:t>00.00</w:t>
+              <w:t>0.9620</w:t>
             </w:r>
           </w:p>
         </w:tc>
@@ -3474,7 +3486,7 @@
                 <w:sz w:val="18"/>
                 <w:szCs w:val="18"/>
               </w:rPr>
-              <w:t>00.00</w:t>
+              <w:t>0.9144</w:t>
             </w:r>
           </w:p>
         </w:tc>
@@ -3503,7 +3515,7 @@
                 <w:sz w:val="18"/>
                 <w:szCs w:val="18"/>
               </w:rPr>
-              <w:t>00.00</w:t>
+              <w:t>0.9803</w:t>
             </w:r>
           </w:p>
         </w:tc>
@@ -3602,6 +3614,24 @@
                 <w:szCs w:val="18"/>
               </w:rPr>
             </w:pPr>
+            <w:r>
+              <w:rPr>
+                <w:color w:val="000000"/>
+                <w:sz w:val="18"/>
+                <w:szCs w:val="18"/>
+              </w:rPr>
+              <w:t>/</w:t>
+            </w:r>
+            <w:proofErr w:type="gramStart"/>
+            <w:r>
+              <w:rPr>
+                <w:color w:val="000000"/>
+                <w:sz w:val="18"/>
+                <w:szCs w:val="18"/>
+              </w:rPr>
+              <w:t>train</w:t>
+            </w:r>
+            <w:proofErr w:type="gramEnd"/>
           </w:p>
         </w:tc>
         <w:tc>
@@ -3796,6 +3826,24 @@
                 <w:szCs w:val="18"/>
               </w:rPr>
             </w:pPr>
+            <w:r>
+              <w:rPr>
+                <w:color w:val="000000"/>
+                <w:sz w:val="18"/>
+                <w:szCs w:val="18"/>
+              </w:rPr>
+              <w:t>/</w:t>
+            </w:r>
+            <w:proofErr w:type="gramStart"/>
+            <w:r>
+              <w:rPr>
+                <w:color w:val="000000"/>
+                <w:sz w:val="18"/>
+                <w:szCs w:val="18"/>
+              </w:rPr>
+              <w:t>train</w:t>
+            </w:r>
+            <w:proofErr w:type="gramEnd"/>
           </w:p>
         </w:tc>
         <w:tc>
@@ -4040,7 +4088,7 @@
                 <w:sz w:val="18"/>
                 <w:szCs w:val="18"/>
               </w:rPr>
-              <w:t>00.00</w:t>
+              <w:t>0.5301</w:t>
             </w:r>
           </w:p>
         </w:tc>
@@ -4076,7 +4124,7 @@
                 <w:sz w:val="18"/>
                 <w:szCs w:val="18"/>
               </w:rPr>
-              <w:t>00.00</w:t>
+              <w:t>0.5270</w:t>
             </w:r>
           </w:p>
         </w:tc>
@@ -4110,7 +4158,7 @@
                 <w:sz w:val="18"/>
                 <w:szCs w:val="18"/>
               </w:rPr>
-              <w:t>00.00</w:t>
+              <w:t>0.4892</w:t>
             </w:r>
           </w:p>
         </w:tc>
@@ -4247,7 +4295,7 @@
                 <w:sz w:val="18"/>
                 <w:szCs w:val="18"/>
               </w:rPr>
-              <w:t>00.00</w:t>
+              <w:t>0.8392</w:t>
             </w:r>
           </w:p>
         </w:tc>
@@ -4283,7 +4331,7 @@
                 <w:sz w:val="18"/>
                 <w:szCs w:val="18"/>
               </w:rPr>
-              <w:t>00.00</w:t>
+              <w:t>0.5524</w:t>
             </w:r>
           </w:p>
         </w:tc>
@@ -4317,7 +4365,7 @@
                 <w:sz w:val="18"/>
                 <w:szCs w:val="18"/>
               </w:rPr>
-              <w:t>00.00</w:t>
+              <w:t>0.6589</w:t>
             </w:r>
           </w:p>
         </w:tc>
@@ -4454,7 +4502,7 @@
                 <w:sz w:val="18"/>
                 <w:szCs w:val="18"/>
               </w:rPr>
-              <w:t>00.00</w:t>
+              <w:t>0.5301</w:t>
             </w:r>
           </w:p>
         </w:tc>
@@ -4490,7 +4538,7 @@
                 <w:sz w:val="18"/>
                 <w:szCs w:val="18"/>
               </w:rPr>
-              <w:t>00.00</w:t>
+              <w:t>0.5534</w:t>
             </w:r>
           </w:p>
         </w:tc>
@@ -4524,7 +4572,7 @@
                 <w:sz w:val="18"/>
                 <w:szCs w:val="18"/>
               </w:rPr>
-              <w:t>00.00</w:t>
+              <w:t>0.4893</w:t>
             </w:r>
           </w:p>
         </w:tc>
@@ -4652,7 +4700,7 @@
                 <w:sz w:val="18"/>
                 <w:szCs w:val="18"/>
               </w:rPr>
-              <w:t>00.00</w:t>
+              <w:t>0.5282</w:t>
             </w:r>
           </w:p>
         </w:tc>
@@ -4688,7 +4736,7 @@
                 <w:sz w:val="18"/>
                 <w:szCs w:val="18"/>
               </w:rPr>
-              <w:t>00.00</w:t>
+              <w:t>0.5074</w:t>
             </w:r>
           </w:p>
         </w:tc>
@@ -4722,7 +4770,7 @@
                 <w:sz w:val="18"/>
                 <w:szCs w:val="18"/>
               </w:rPr>
-              <w:t>00.00</w:t>
+              <w:t>0.5092</w:t>
             </w:r>
           </w:p>
         </w:tc>
@@ -4850,7 +4898,7 @@
                 <w:sz w:val="18"/>
                 <w:szCs w:val="18"/>
               </w:rPr>
-              <w:t>00.00</w:t>
+              <w:t>0.8503</w:t>
             </w:r>
           </w:p>
         </w:tc>
@@ -4886,7 +4934,7 @@
                 <w:sz w:val="18"/>
                 <w:szCs w:val="18"/>
               </w:rPr>
-              <w:t>00.00</w:t>
+              <w:t>0.8247</w:t>
             </w:r>
           </w:p>
         </w:tc>
@@ -4920,7 +4968,7 @@
                 <w:sz w:val="18"/>
                 <w:szCs w:val="18"/>
               </w:rPr>
-              <w:t>00.00</w:t>
+              <w:t>0.6530</w:t>
             </w:r>
           </w:p>
         </w:tc>
@@ -5048,7 +5096,14 @@
                 <w:sz w:val="18"/>
                 <w:szCs w:val="18"/>
               </w:rPr>
-              <w:t>00.00</w:t>
+              <w:t>0</w:t>
+            </w:r>
+            <w:r>
+              <w:rPr>
+                <w:sz w:val="18"/>
+                <w:szCs w:val="18"/>
+              </w:rPr>
+              <w:t>.5301</w:t>
             </w:r>
           </w:p>
         </w:tc>
@@ -5084,7 +5139,14 @@
                 <w:sz w:val="18"/>
                 <w:szCs w:val="18"/>
               </w:rPr>
-              <w:t>00.00</w:t>
+              <w:t>0</w:t>
+            </w:r>
+            <w:r>
+              <w:rPr>
+                <w:sz w:val="18"/>
+                <w:szCs w:val="18"/>
+              </w:rPr>
+              <w:t>.5534</w:t>
             </w:r>
           </w:p>
         </w:tc>
@@ -5118,7 +5180,7 @@
                 <w:sz w:val="18"/>
                 <w:szCs w:val="18"/>
               </w:rPr>
-              <w:t>00.00</w:t>
+              <w:t>0.4893</w:t>
             </w:r>
           </w:p>
         </w:tc>

</xml_diff>